<commit_message>
Atualização de erros no documento
</commit_message>
<xml_diff>
--- a/Projeto Documentação - ChatBot .docx
+++ b/Projeto Documentação - ChatBot .docx
@@ -5837,57 +5837,6 @@
     <w:p>
       <w:pPr>
         <w:ind w:firstLine="0"/>
-        <w:jc w:val="center"/>
-        <w:rPr>
-          <w:b/>
-          <w:sz w:val="32"/>
-        </w:rPr>
-      </w:pPr>
-    </w:p>
-    <w:p>
-      <w:pPr>
-        <w:ind w:firstLine="0"/>
-        <w:jc w:val="center"/>
-        <w:rPr>
-          <w:b/>
-          <w:sz w:val="32"/>
-        </w:rPr>
-      </w:pPr>
-    </w:p>
-    <w:p>
-      <w:pPr>
-        <w:ind w:firstLine="0"/>
-        <w:jc w:val="center"/>
-        <w:rPr>
-          <w:b/>
-          <w:sz w:val="32"/>
-        </w:rPr>
-      </w:pPr>
-    </w:p>
-    <w:p>
-      <w:pPr>
-        <w:ind w:firstLine="0"/>
-        <w:jc w:val="center"/>
-        <w:rPr>
-          <w:b/>
-          <w:sz w:val="32"/>
-        </w:rPr>
-      </w:pPr>
-    </w:p>
-    <w:p>
-      <w:pPr>
-        <w:ind w:firstLine="0"/>
-        <w:jc w:val="center"/>
-        <w:rPr>
-          <w:b/>
-          <w:sz w:val="32"/>
-        </w:rPr>
-      </w:pPr>
-    </w:p>
-    <w:p>
-      <w:pPr>
-        <w:ind w:firstLine="0"/>
-        <w:jc w:val="center"/>
         <w:rPr>
           <w:b/>
           <w:sz w:val="32"/>
@@ -5905,6 +5854,7 @@
       </w:pPr>
       <w:bookmarkStart w:id="1" w:name="_Toc52903996"/>
       <w:r>
+        <w:lastRenderedPageBreak/>
         <w:t>Índices de Figuras</w:t>
       </w:r>
       <w:bookmarkEnd w:id="1"/>
@@ -5996,12 +5946,15 @@
     <w:p/>
     <w:p/>
     <w:p/>
+    <w:p/>
+    <w:p/>
     <w:p>
       <w:pPr>
         <w:pStyle w:val="Ttulo1"/>
       </w:pPr>
       <w:bookmarkStart w:id="3" w:name="_Toc52903998"/>
       <w:r>
+        <w:lastRenderedPageBreak/>
         <w:t>Desenvolvimento teórico</w:t>
       </w:r>
       <w:bookmarkEnd w:id="3"/>
@@ -6472,6 +6425,7 @@
       <w:bookmarkStart w:id="11" w:name="_Toc52904002"/>
       <w:bookmarkEnd w:id="10"/>
       <w:r>
+        <w:lastRenderedPageBreak/>
         <w:t>– Objetivos e critérios de sucesso do projeto</w:t>
       </w:r>
       <w:bookmarkEnd w:id="11"/>
@@ -6485,7 +6439,6 @@
       <w:bookmarkStart w:id="13" w:name="_Toc52904003"/>
       <w:bookmarkEnd w:id="12"/>
       <w:r>
-        <w:lastRenderedPageBreak/>
         <w:t>– Estrutura analítica do projeto – Fases e principais entregas</w:t>
       </w:r>
       <w:bookmarkEnd w:id="13"/>
@@ -7433,6 +7386,7 @@
                 <w:sz w:val="24"/>
                 <w:szCs w:val="24"/>
               </w:rPr>
+              <w:lastRenderedPageBreak/>
               <w:t>Encerramento</w:t>
             </w:r>
           </w:p>
@@ -7525,7 +7479,6 @@
       <w:bookmarkStart w:id="19" w:name="_Toc52904006"/>
       <w:bookmarkEnd w:id="18"/>
       <w:r>
-        <w:lastRenderedPageBreak/>
         <w:t>– Partes interessadas do projeto</w:t>
       </w:r>
       <w:bookmarkEnd w:id="19"/>
@@ -7831,7 +7784,6 @@
       <w:bookmarkStart w:id="27" w:name="_Toc52904010"/>
       <w:bookmarkEnd w:id="26"/>
       <w:r>
-        <w:lastRenderedPageBreak/>
         <w:t>2.1.11 – Orçamento do projeto</w:t>
       </w:r>
       <w:bookmarkEnd w:id="27"/>

</xml_diff>

<commit_message>
Atualização de erros novamente
</commit_message>
<xml_diff>
--- a/Projeto Documentação - ChatBot .docx
+++ b/Projeto Documentação - ChatBot .docx
@@ -1652,7 +1652,7 @@
                 <w:noProof/>
                 <w:webHidden/>
               </w:rPr>
-              <w:t>1</w:t>
+              <w:t>2</w:t>
             </w:r>
             <w:r>
               <w:rPr>
@@ -1712,7 +1712,7 @@
               <w:rPr>
                 <w:webHidden/>
               </w:rPr>
-              <w:t>2</w:t>
+              <w:t>3</w:t>
             </w:r>
             <w:r>
               <w:rPr>
@@ -1987,7 +1987,7 @@
                 <w:noProof/>
                 <w:webHidden/>
               </w:rPr>
-              <w:t>3</w:t>
+              <w:t>4</w:t>
             </w:r>
             <w:r>
               <w:rPr>

</xml_diff>